<commit_message>
Vuelta atrás del archivo
</commit_message>
<xml_diff>
--- a/Práctica 1 GIT.docx
+++ b/Práctica 1 GIT.docx
@@ -15,7 +15,238 @@
     <w:p/>
     <w:p>
       <w:r>
-        <w:t>Cambio hecho</w:t>
+        <w:t>Para empezar creamos la carpeta en el destino donde queramos almacenarla.</w:t>
+      </w:r>
+    </w:p>
+    <w:p>
+      <w:r>
+        <w:rPr>
+          <w:noProof/>
+        </w:rPr>
+        <w:drawing>
+          <wp:inline distT="0" distB="0" distL="0" distR="0" wp14:anchorId="4AAAF256" wp14:editId="1B1FA80F">
+            <wp:extent cx="5334000" cy="419100"/>
+            <wp:effectExtent l="0" t="0" r="0" b="0"/>
+            <wp:docPr id="2" name="Imagen 2"/>
+            <wp:cNvGraphicFramePr>
+              <a:graphicFrameLocks xmlns:a="http://schemas.openxmlformats.org/drawingml/2006/main" noChangeAspect="1"/>
+            </wp:cNvGraphicFramePr>
+            <a:graphic xmlns:a="http://schemas.openxmlformats.org/drawingml/2006/main">
+              <a:graphicData uri="http://schemas.openxmlformats.org/drawingml/2006/picture">
+                <pic:pic xmlns:pic="http://schemas.openxmlformats.org/drawingml/2006/picture">
+                  <pic:nvPicPr>
+                    <pic:cNvPr id="1" name=""/>
+                    <pic:cNvPicPr/>
+                  </pic:nvPicPr>
+                  <pic:blipFill>
+                    <a:blip r:embed="rId4"/>
+                    <a:stretch>
+                      <a:fillRect/>
+                    </a:stretch>
+                  </pic:blipFill>
+                  <pic:spPr>
+                    <a:xfrm>
+                      <a:off x="0" y="0"/>
+                      <a:ext cx="5334000" cy="419100"/>
+                    </a:xfrm>
+                    <a:prstGeom prst="rect">
+                      <a:avLst/>
+                    </a:prstGeom>
+                  </pic:spPr>
+                </pic:pic>
+              </a:graphicData>
+            </a:graphic>
+          </wp:inline>
+        </w:drawing>
+      </w:r>
+    </w:p>
+    <w:p>
+      <w:r>
+        <w:t>Vamos a la carpeta y hacemos un echo para crear un archivo README.md y iniciamos el repositorio local.</w:t>
+      </w:r>
+    </w:p>
+    <w:p>
+      <w:r>
+        <w:rPr>
+          <w:noProof/>
+        </w:rPr>
+        <w:drawing>
+          <wp:inline distT="0" distB="0" distL="0" distR="0" wp14:anchorId="36C290B4" wp14:editId="38F4A1E5">
+            <wp:extent cx="5400040" cy="984250"/>
+            <wp:effectExtent l="0" t="0" r="0" b="6350"/>
+            <wp:docPr id="1" name="Imagen 1"/>
+            <wp:cNvGraphicFramePr>
+              <a:graphicFrameLocks xmlns:a="http://schemas.openxmlformats.org/drawingml/2006/main" noChangeAspect="1"/>
+            </wp:cNvGraphicFramePr>
+            <a:graphic xmlns:a="http://schemas.openxmlformats.org/drawingml/2006/main">
+              <a:graphicData uri="http://schemas.openxmlformats.org/drawingml/2006/picture">
+                <pic:pic xmlns:pic="http://schemas.openxmlformats.org/drawingml/2006/picture">
+                  <pic:nvPicPr>
+                    <pic:cNvPr id="1" name=""/>
+                    <pic:cNvPicPr/>
+                  </pic:nvPicPr>
+                  <pic:blipFill>
+                    <a:blip r:embed="rId5"/>
+                    <a:stretch>
+                      <a:fillRect/>
+                    </a:stretch>
+                  </pic:blipFill>
+                  <pic:spPr>
+                    <a:xfrm>
+                      <a:off x="0" y="0"/>
+                      <a:ext cx="5400040" cy="984250"/>
+                    </a:xfrm>
+                    <a:prstGeom prst="rect">
+                      <a:avLst/>
+                    </a:prstGeom>
+                  </pic:spPr>
+                </pic:pic>
+              </a:graphicData>
+            </a:graphic>
+          </wp:inline>
+        </w:drawing>
+      </w:r>
+    </w:p>
+    <w:p/>
+    <w:p>
+      <w:r>
+        <w:t>Añadimos el archivo README y hacemos commit.</w:t>
+      </w:r>
+    </w:p>
+    <w:p>
+      <w:r>
+        <w:rPr>
+          <w:noProof/>
+        </w:rPr>
+        <w:drawing>
+          <wp:inline distT="0" distB="0" distL="0" distR="0" wp14:anchorId="104B4BBF" wp14:editId="64681E3E">
+            <wp:extent cx="5400040" cy="1315720"/>
+            <wp:effectExtent l="0" t="0" r="0" b="0"/>
+            <wp:docPr id="3" name="Imagen 3"/>
+            <wp:cNvGraphicFramePr>
+              <a:graphicFrameLocks xmlns:a="http://schemas.openxmlformats.org/drawingml/2006/main" noChangeAspect="1"/>
+            </wp:cNvGraphicFramePr>
+            <a:graphic xmlns:a="http://schemas.openxmlformats.org/drawingml/2006/main">
+              <a:graphicData uri="http://schemas.openxmlformats.org/drawingml/2006/picture">
+                <pic:pic xmlns:pic="http://schemas.openxmlformats.org/drawingml/2006/picture">
+                  <pic:nvPicPr>
+                    <pic:cNvPr id="1" name=""/>
+                    <pic:cNvPicPr/>
+                  </pic:nvPicPr>
+                  <pic:blipFill>
+                    <a:blip r:embed="rId6"/>
+                    <a:stretch>
+                      <a:fillRect/>
+                    </a:stretch>
+                  </pic:blipFill>
+                  <pic:spPr>
+                    <a:xfrm>
+                      <a:off x="0" y="0"/>
+                      <a:ext cx="5400040" cy="1315720"/>
+                    </a:xfrm>
+                    <a:prstGeom prst="rect">
+                      <a:avLst/>
+                    </a:prstGeom>
+                  </pic:spPr>
+                </pic:pic>
+              </a:graphicData>
+            </a:graphic>
+          </wp:inline>
+        </w:drawing>
+      </w:r>
+    </w:p>
+    <w:p>
+      <w:r>
+        <w:t>Añadimos el repositorio donde queremos incorporarlo.</w:t>
+      </w:r>
+    </w:p>
+    <w:p>
+      <w:r>
+        <w:rPr>
+          <w:noProof/>
+        </w:rPr>
+        <w:drawing>
+          <wp:inline distT="0" distB="0" distL="0" distR="0" wp14:anchorId="5E672600" wp14:editId="70C87462">
+            <wp:extent cx="5400040" cy="361950"/>
+            <wp:effectExtent l="0" t="0" r="0" b="0"/>
+            <wp:docPr id="4" name="Imagen 4"/>
+            <wp:cNvGraphicFramePr>
+              <a:graphicFrameLocks xmlns:a="http://schemas.openxmlformats.org/drawingml/2006/main" noChangeAspect="1"/>
+            </wp:cNvGraphicFramePr>
+            <a:graphic xmlns:a="http://schemas.openxmlformats.org/drawingml/2006/main">
+              <a:graphicData uri="http://schemas.openxmlformats.org/drawingml/2006/picture">
+                <pic:pic xmlns:pic="http://schemas.openxmlformats.org/drawingml/2006/picture">
+                  <pic:nvPicPr>
+                    <pic:cNvPr id="1" name=""/>
+                    <pic:cNvPicPr/>
+                  </pic:nvPicPr>
+                  <pic:blipFill>
+                    <a:blip r:embed="rId7"/>
+                    <a:stretch>
+                      <a:fillRect/>
+                    </a:stretch>
+                  </pic:blipFill>
+                  <pic:spPr>
+                    <a:xfrm>
+                      <a:off x="0" y="0"/>
+                      <a:ext cx="5400040" cy="361950"/>
+                    </a:xfrm>
+                    <a:prstGeom prst="rect">
+                      <a:avLst/>
+                    </a:prstGeom>
+                  </pic:spPr>
+                </pic:pic>
+              </a:graphicData>
+            </a:graphic>
+          </wp:inline>
+        </w:drawing>
+      </w:r>
+    </w:p>
+    <w:p>
+      <w:r>
+        <w:t>Push del contenido que hemos añadido del origen a la rama master del repositorio.</w:t>
+      </w:r>
+    </w:p>
+    <w:p>
+      <w:r>
+        <w:rPr>
+          <w:noProof/>
+        </w:rPr>
+        <w:drawing>
+          <wp:inline distT="0" distB="0" distL="0" distR="0" wp14:anchorId="3ED2B12C" wp14:editId="62203CB5">
+            <wp:extent cx="5400040" cy="1106170"/>
+            <wp:effectExtent l="0" t="0" r="0" b="0"/>
+            <wp:docPr id="5" name="Imagen 5"/>
+            <wp:cNvGraphicFramePr>
+              <a:graphicFrameLocks xmlns:a="http://schemas.openxmlformats.org/drawingml/2006/main" noChangeAspect="1"/>
+            </wp:cNvGraphicFramePr>
+            <a:graphic xmlns:a="http://schemas.openxmlformats.org/drawingml/2006/main">
+              <a:graphicData uri="http://schemas.openxmlformats.org/drawingml/2006/picture">
+                <pic:pic xmlns:pic="http://schemas.openxmlformats.org/drawingml/2006/picture">
+                  <pic:nvPicPr>
+                    <pic:cNvPr id="1" name=""/>
+                    <pic:cNvPicPr/>
+                  </pic:nvPicPr>
+                  <pic:blipFill>
+                    <a:blip r:embed="rId8"/>
+                    <a:stretch>
+                      <a:fillRect/>
+                    </a:stretch>
+                  </pic:blipFill>
+                  <pic:spPr>
+                    <a:xfrm>
+                      <a:off x="0" y="0"/>
+                      <a:ext cx="5400040" cy="1106170"/>
+                    </a:xfrm>
+                    <a:prstGeom prst="rect">
+                      <a:avLst/>
+                    </a:prstGeom>
+                  </pic:spPr>
+                </pic:pic>
+              </a:graphicData>
+            </a:graphic>
+          </wp:inline>
+        </w:drawing>
       </w:r>
     </w:p>
     <w:sectPr>

</xml_diff>